<commit_message>
cambios en el documento reporte
</commit_message>
<xml_diff>
--- a/docs/Reporte Caso 1.docx
+++ b/docs/Reporte Caso 1.docx
@@ -322,23 +322,7 @@
           <w:color w:val="000000"/>
           <w:lang w:val="es-CO"/>
         </w:rPr>
-        <w:t>Cada vez que un proceso retira o envía un mensaje</w:t>
-      </w:r>
-      <w:r>
-        <w:rPr>
-          <w:rFonts w:ascii="Trebuchet MS" w:eastAsia="Times New Roman" w:hAnsi="Trebuchet MS" w:cs="Arial"/>
-          <w:color w:val="000000"/>
-          <w:lang w:val="es-CO"/>
-        </w:rPr>
-        <w:t xml:space="preserve"> de un buzón</w:t>
-      </w:r>
-      <w:r>
-        <w:rPr>
-          <w:rFonts w:ascii="Trebuchet MS" w:eastAsia="Times New Roman" w:hAnsi="Trebuchet MS" w:cs="Arial"/>
-          <w:color w:val="000000"/>
-          <w:lang w:val="es-CO"/>
-        </w:rPr>
-        <w:t xml:space="preserve"> se imprime una notificación en consola que indica el nivel y el id del thread que realizó la operación junto al mensaje</w:t>
+        <w:t>Cada vez que un proceso retira o envía un mensaje de un buzón se imprime una notificación en consola que indica el nivel y el id del thread que realizó la operación junto al mensaje</w:t>
       </w:r>
       <w:r>
         <w:rPr>
@@ -643,6 +627,22 @@
     </w:p>
     <w:p>
       <w:pPr>
+        <w:pStyle w:val="Heading3"/>
+        <w:rPr>
+          <w:rFonts w:eastAsia="Times New Roman"/>
+          <w:lang w:val="es-CO"/>
+        </w:rPr>
+      </w:pPr>
+      <w:r>
+        <w:rPr>
+          <w:rFonts w:eastAsia="Times New Roman"/>
+          <w:lang w:val="es-CO"/>
+        </w:rPr>
+        <w:t>Inicialización</w:t>
+      </w:r>
+    </w:p>
+    <w:p>
+      <w:pPr>
         <w:spacing w:after="0" w:line="240" w:lineRule="auto"/>
         <w:jc w:val="both"/>
         <w:rPr>
@@ -674,7 +674,139 @@
           <w:color w:val="000000"/>
           <w:lang w:val="es-CO"/>
         </w:rPr>
-        <w:t>) se crean el buzón y el proceso inicial secuencialmente para iniciarlos. Luego se van generando los buzones intermedios y el final para asignarlos a los procesos que tienen el trabajo de conectarlos y trabajarlos para la comunicación de mensajes. Se inician los procesos intermedios para, por último, crear el proceso final que recibe los mensajes del buzón final y se inicia.</w:t>
+        <w:t xml:space="preserve">) se crean el buzón </w:t>
+      </w:r>
+      <w:r>
+        <w:rPr>
+          <w:rFonts w:ascii="Trebuchet MS" w:eastAsia="Times New Roman" w:hAnsi="Trebuchet MS" w:cs="Arial"/>
+          <w:color w:val="000000"/>
+          <w:lang w:val="es-CO"/>
+        </w:rPr>
+        <w:t>inicial y final, l</w:t>
+      </w:r>
+      <w:r>
+        <w:rPr>
+          <w:rFonts w:ascii="Trebuchet MS" w:eastAsia="Times New Roman" w:hAnsi="Trebuchet MS" w:cs="Arial"/>
+          <w:color w:val="000000"/>
+          <w:lang w:val="es-CO"/>
+        </w:rPr>
+        <w:t xml:space="preserve">uego se </w:t>
+      </w:r>
+      <w:r>
+        <w:rPr>
+          <w:rFonts w:ascii="Trebuchet MS" w:eastAsia="Times New Roman" w:hAnsi="Trebuchet MS" w:cs="Arial"/>
+          <w:color w:val="000000"/>
+          <w:lang w:val="es-CO"/>
+        </w:rPr>
+        <w:t xml:space="preserve">inicializan </w:t>
+      </w:r>
+      <w:r>
+        <w:rPr>
+          <w:rFonts w:ascii="Trebuchet MS" w:eastAsia="Times New Roman" w:hAnsi="Trebuchet MS" w:cs="Arial"/>
+          <w:color w:val="000000"/>
+          <w:lang w:val="es-CO"/>
+        </w:rPr>
+        <w:t>los buzones intermedios</w:t>
+      </w:r>
+      <w:r>
+        <w:rPr>
+          <w:rFonts w:ascii="Trebuchet MS" w:eastAsia="Times New Roman" w:hAnsi="Trebuchet MS" w:cs="Arial"/>
+          <w:color w:val="000000"/>
+          <w:lang w:val="es-CO"/>
+        </w:rPr>
+        <w:t xml:space="preserve"> </w:t>
+      </w:r>
+      <w:r>
+        <w:rPr>
+          <w:rFonts w:ascii="Trebuchet MS" w:eastAsia="Times New Roman" w:hAnsi="Trebuchet MS" w:cs="Arial"/>
+          <w:color w:val="000000"/>
+          <w:lang w:val="es-CO"/>
+        </w:rPr>
+        <w:t xml:space="preserve">en forma de una matriz </w:t>
+      </w:r>
+      <w:proofErr w:type="gramStart"/>
+      <w:r>
+        <w:rPr>
+          <w:rFonts w:ascii="Trebuchet MS" w:eastAsia="Times New Roman" w:hAnsi="Trebuchet MS" w:cs="Arial"/>
+          <w:color w:val="000000"/>
+          <w:lang w:val="es-CO"/>
+        </w:rPr>
+        <w:t>Buzon[</w:t>
+      </w:r>
+      <w:proofErr w:type="gramEnd"/>
+      <w:r>
+        <w:rPr>
+          <w:rFonts w:ascii="Trebuchet MS" w:eastAsia="Times New Roman" w:hAnsi="Trebuchet MS" w:cs="Arial"/>
+          <w:color w:val="000000"/>
+          <w:lang w:val="es-CO"/>
+        </w:rPr>
+        <w:t>][]</w:t>
+      </w:r>
+      <w:r>
+        <w:rPr>
+          <w:rFonts w:ascii="Trebuchet MS" w:eastAsia="Times New Roman" w:hAnsi="Trebuchet MS" w:cs="Arial"/>
+          <w:color w:val="000000"/>
+          <w:lang w:val="es-CO"/>
+        </w:rPr>
+        <w:t xml:space="preserve"> esta matriz contiene todos los buzones de los X niveles y Y transformaciones a hacer</w:t>
+      </w:r>
+      <w:r>
+        <w:rPr>
+          <w:rFonts w:ascii="Trebuchet MS" w:eastAsia="Times New Roman" w:hAnsi="Trebuchet MS" w:cs="Arial"/>
+          <w:color w:val="000000"/>
+          <w:lang w:val="es-CO"/>
+        </w:rPr>
+        <w:t xml:space="preserve">. </w:t>
+      </w:r>
+      <w:r>
+        <w:rPr>
+          <w:rFonts w:ascii="Trebuchet MS" w:eastAsia="Times New Roman" w:hAnsi="Trebuchet MS" w:cs="Arial"/>
+          <w:color w:val="000000"/>
+          <w:lang w:val="es-CO"/>
+        </w:rPr>
+        <w:t xml:space="preserve">Posteriormente, se definen los procesos inicial y final, luego se inicializan los </w:t>
+      </w:r>
+      <w:r>
+        <w:rPr>
+          <w:rFonts w:ascii="Trebuchet MS" w:eastAsia="Times New Roman" w:hAnsi="Trebuchet MS" w:cs="Arial"/>
+          <w:color w:val="000000"/>
+          <w:lang w:val="es-CO"/>
+        </w:rPr>
+        <w:t xml:space="preserve">procesos intermedios en forma de una matriz </w:t>
+      </w:r>
+      <w:proofErr w:type="gramStart"/>
+      <w:r>
+        <w:rPr>
+          <w:rFonts w:ascii="Trebuchet MS" w:eastAsia="Times New Roman" w:hAnsi="Trebuchet MS" w:cs="Arial"/>
+          <w:color w:val="000000"/>
+          <w:lang w:val="es-CO"/>
+        </w:rPr>
+        <w:t>Proceso[</w:t>
+      </w:r>
+      <w:proofErr w:type="gramEnd"/>
+      <w:r>
+        <w:rPr>
+          <w:rFonts w:ascii="Trebuchet MS" w:eastAsia="Times New Roman" w:hAnsi="Trebuchet MS" w:cs="Arial"/>
+          <w:color w:val="000000"/>
+          <w:lang w:val="es-CO"/>
+        </w:rPr>
+        <w:t>][] esta matriz contiene también todos los procesos de los X niveles y Y transformaciones a hacer</w:t>
+      </w:r>
+      <w:r>
+        <w:rPr>
+          <w:rFonts w:ascii="Trebuchet MS" w:eastAsia="Times New Roman" w:hAnsi="Trebuchet MS" w:cs="Arial"/>
+          <w:color w:val="000000"/>
+          <w:lang w:val="es-CO"/>
+        </w:rPr>
+        <w:t>.</w:t>
+      </w:r>
+      <w:r>
+        <w:rPr>
+          <w:rFonts w:ascii="Trebuchet MS" w:eastAsia="Times New Roman" w:hAnsi="Trebuchet MS" w:cs="Arial"/>
+          <w:color w:val="000000"/>
+          <w:lang w:val="es-CO"/>
+        </w:rPr>
+        <w:t xml:space="preserve"> Finalmente se corren todos los procesos.</w:t>
       </w:r>
     </w:p>
     <w:p>
@@ -736,31 +868,24 @@
           <w:color w:val="000000"/>
           <w:lang w:val="es-CO"/>
         </w:rPr>
-        <w:t>Escribir mensaje pasivo (sincronizado): Recibe como parámetro el mensaje a enviar y revisa si el buzón de salida está lleno. Si es así, queda en estado dormido con el método wait hasta que lo despierten. Cuando sea notificado o si el buzón de salida tiene espacio inicialmente, envía el mensaje al buzón y notifica sobre el mismo para indicar que se añadió un nuevo elemento.</w:t>
-      </w:r>
-    </w:p>
-    <w:p>
-      <w:pPr>
-        <w:spacing w:after="0" w:line="240" w:lineRule="auto"/>
-        <w:rPr>
-          <w:rFonts w:ascii="Trebuchet MS" w:eastAsia="Times New Roman" w:hAnsi="Trebuchet MS" w:cs="Arial"/>
-          <w:sz w:val="24"/>
-          <w:szCs w:val="24"/>
-          <w:lang w:val="es-CO"/>
-        </w:rPr>
-      </w:pPr>
-    </w:p>
-    <w:p>
-      <w:pPr>
-        <w:spacing w:after="0" w:line="240" w:lineRule="auto"/>
-        <w:jc w:val="both"/>
-        <w:rPr>
-          <w:rFonts w:ascii="Trebuchet MS" w:eastAsia="Times New Roman" w:hAnsi="Trebuchet MS" w:cs="Arial"/>
-          <w:sz w:val="24"/>
-          <w:szCs w:val="24"/>
-          <w:lang w:val="es-CO"/>
-        </w:rPr>
-      </w:pPr>
+        <w:t>Escribir mensaje pasivo (sincronizado): Recibe como parámetro el mensaje a enviar</w:t>
+      </w:r>
+      <w:r>
+        <w:rPr>
+          <w:rFonts w:ascii="Trebuchet MS" w:eastAsia="Times New Roman" w:hAnsi="Trebuchet MS" w:cs="Arial"/>
+          <w:color w:val="000000"/>
+          <w:lang w:val="es-CO"/>
+        </w:rPr>
+        <w:t xml:space="preserve"> y el nombre del thread que escribe</w:t>
+      </w:r>
+      <w:r>
+        <w:rPr>
+          <w:rFonts w:ascii="Trebuchet MS" w:eastAsia="Times New Roman" w:hAnsi="Trebuchet MS" w:cs="Arial"/>
+          <w:color w:val="000000"/>
+          <w:lang w:val="es-CO"/>
+        </w:rPr>
+        <w:t xml:space="preserve"> y revisa si el buzón de salida está lleno. Si es así, queda en estado </w:t>
+      </w:r>
       <w:r>
         <w:rPr>
           <w:rFonts w:ascii="Trebuchet MS" w:eastAsia="Times New Roman" w:hAnsi="Trebuchet MS" w:cs="Arial"/>
@@ -768,7 +893,70 @@
           <w:lang w:val="es-CO"/>
         </w:rPr>
         <w:lastRenderedPageBreak/>
-        <w:t>Escribir mensaje activo: Recibe como parámetro el mensaje a enviar y revisa si el buzón de salida está lleno. Si es así, sale del procesador para darle oportunidad a otro thread, pero solicita inmediatamente el procesador. Hasta que el buzón no esté lleno o si no lo estaba en un principio, entra en un bloque sincronizado sobre el buzón de salida, al cual le envía el mensaje y notifica que hizo el envío.</w:t>
+        <w:t xml:space="preserve">dormido con el método wait hasta que lo despierten. Cuando sea notificado o si el buzón de salida tiene espacio inicialmente, envía el mensaje al </w:t>
+      </w:r>
+      <w:r>
+        <w:rPr>
+          <w:rFonts w:ascii="Trebuchet MS" w:eastAsia="Times New Roman" w:hAnsi="Trebuchet MS" w:cs="Arial"/>
+          <w:color w:val="000000"/>
+          <w:lang w:val="es-CO"/>
+        </w:rPr>
+        <w:t>buffer</w:t>
+      </w:r>
+      <w:r>
+        <w:rPr>
+          <w:rFonts w:ascii="Trebuchet MS" w:eastAsia="Times New Roman" w:hAnsi="Trebuchet MS" w:cs="Arial"/>
+          <w:color w:val="000000"/>
+          <w:lang w:val="es-CO"/>
+        </w:rPr>
+        <w:t xml:space="preserve"> y notifica que se añadió un nuevo elemento.</w:t>
+      </w:r>
+    </w:p>
+    <w:p>
+      <w:pPr>
+        <w:spacing w:after="0" w:line="240" w:lineRule="auto"/>
+        <w:rPr>
+          <w:rFonts w:ascii="Trebuchet MS" w:eastAsia="Times New Roman" w:hAnsi="Trebuchet MS" w:cs="Arial"/>
+          <w:sz w:val="24"/>
+          <w:szCs w:val="24"/>
+          <w:lang w:val="es-CO"/>
+        </w:rPr>
+      </w:pPr>
+    </w:p>
+    <w:p>
+      <w:pPr>
+        <w:spacing w:after="0" w:line="240" w:lineRule="auto"/>
+        <w:jc w:val="both"/>
+        <w:rPr>
+          <w:rFonts w:ascii="Trebuchet MS" w:eastAsia="Times New Roman" w:hAnsi="Trebuchet MS" w:cs="Arial"/>
+          <w:sz w:val="24"/>
+          <w:szCs w:val="24"/>
+          <w:lang w:val="es-CO"/>
+        </w:rPr>
+      </w:pPr>
+      <w:r>
+        <w:rPr>
+          <w:rFonts w:ascii="Trebuchet MS" w:eastAsia="Times New Roman" w:hAnsi="Trebuchet MS" w:cs="Arial"/>
+          <w:color w:val="000000"/>
+          <w:lang w:val="es-CO"/>
+        </w:rPr>
+        <w:t xml:space="preserve">Escribir mensaje activo: Recibe como parámetro el mensaje a enviar </w:t>
+      </w:r>
+      <w:r>
+        <w:rPr>
+          <w:rFonts w:ascii="Trebuchet MS" w:eastAsia="Times New Roman" w:hAnsi="Trebuchet MS" w:cs="Arial"/>
+          <w:color w:val="000000"/>
+          <w:lang w:val="es-CO"/>
+        </w:rPr>
+        <w:t xml:space="preserve">y el nombre del thread que escribe </w:t>
+      </w:r>
+      <w:r>
+        <w:rPr>
+          <w:rFonts w:ascii="Trebuchet MS" w:eastAsia="Times New Roman" w:hAnsi="Trebuchet MS" w:cs="Arial"/>
+          <w:color w:val="000000"/>
+          <w:lang w:val="es-CO"/>
+        </w:rPr>
+        <w:t>y revisa si el buzón de salida está lleno. Si es así, sale del procesador para darle oportunidad a otro thread, pero solicita inmediatamente el procesador. Hasta que el buzón no esté lleno o si no lo estaba en un principio, entra en un bloque sincronizado sobre el buzón de salida, al cual le envía el mensaje y notifica que hizo el envío.</w:t>
       </w:r>
     </w:p>
     <w:p>
@@ -892,7 +1080,39 @@
           <w:color w:val="000000"/>
           <w:lang w:val="es-CO"/>
         </w:rPr>
-        <w:t>Nivel 0: Esto indica que el proceso es aquel que realiza el envío de mensajes sobre el buzón inicial. Envía mensajes a través del método “Escribir mensaje activo” con el formato “M” + i, donde i es el número del mensaje actual que crece de 1 en 1, hasta que i sea igual al número de mensajes ingresado por el usuario en el literal (1). Cuando se terminan de generar mensajes normales, se crean y envían al buzón inicial los 3 mensajes de “FIN” para que cada proceso subsecuente sepa cuando termina de ejecutarse.</w:t>
+        <w:t xml:space="preserve">Nivel </w:t>
+      </w:r>
+      <w:r>
+        <w:rPr>
+          <w:rFonts w:ascii="Trebuchet MS" w:eastAsia="Times New Roman" w:hAnsi="Trebuchet MS" w:cs="Arial"/>
+          <w:color w:val="000000"/>
+          <w:lang w:val="es-CO"/>
+        </w:rPr>
+        <w:t>inicial</w:t>
+      </w:r>
+      <w:r>
+        <w:rPr>
+          <w:rFonts w:ascii="Trebuchet MS" w:eastAsia="Times New Roman" w:hAnsi="Trebuchet MS" w:cs="Arial"/>
+          <w:color w:val="000000"/>
+          <w:lang w:val="es-CO"/>
+        </w:rPr>
+        <w:t>: Esto indica que el proceso es aquel que realiza el envío de mensajes sobre el buzón inicial. Envía mensajes a través del método “Escribir mensaje activo” con el formato “M” + i, donde i es el número del mensaje actual que crece de 1 en 1, hasta que i sea igual al número de mensajes ingresado por el usuario en el literal (1</w:t>
+      </w:r>
+      <w:r>
+        <w:rPr>
+          <w:rFonts w:ascii="Trebuchet MS" w:eastAsia="Times New Roman" w:hAnsi="Trebuchet MS" w:cs="Arial"/>
+          <w:color w:val="000000"/>
+          <w:lang w:val="es-CO"/>
+        </w:rPr>
+        <w:t>.</w:t>
+      </w:r>
+      <w:r>
+        <w:rPr>
+          <w:rFonts w:ascii="Trebuchet MS" w:eastAsia="Times New Roman" w:hAnsi="Trebuchet MS" w:cs="Arial"/>
+          <w:color w:val="000000"/>
+          <w:lang w:val="es-CO"/>
+        </w:rPr>
+        <w:t>). Cuando se terminan de generar mensajes normales, se crean y envían al buzón inicial los 3 mensajes de “FIN” para que cada proceso subsecuente sepa cuando termina de ejecutarse.</w:t>
       </w:r>
     </w:p>
     <w:p>
@@ -952,7 +1172,15 @@
           <w:color w:val="000000"/>
           <w:lang w:val="es-CO"/>
         </w:rPr>
-        <w:t>T”nm</w:t>
+        <w:t>T”</w:t>
+      </w:r>
+      <w:r>
+        <w:rPr>
+          <w:rFonts w:ascii="Trebuchet MS" w:eastAsia="Times New Roman" w:hAnsi="Trebuchet MS" w:cs="Arial"/>
+          <w:color w:val="000000"/>
+          <w:lang w:val="es-CO"/>
+        </w:rPr>
+        <w:t>NM</w:t>
       </w:r>
       <w:proofErr w:type="gramEnd"/>
       <w:r>
@@ -961,38 +1189,86 @@
           <w:color w:val="000000"/>
           <w:lang w:val="es-CO"/>
         </w:rPr>
-        <w:t>, donde n es el nivel y m es el id del proceso que está transformando el mensaje. Por último, envía el mensaje modificado al buzón de salida a través del método “Escribir mensaje pasivo”.</w:t>
-      </w:r>
-    </w:p>
-    <w:p>
-      <w:pPr>
-        <w:spacing w:after="0" w:line="240" w:lineRule="auto"/>
-        <w:rPr>
-          <w:rFonts w:ascii="Trebuchet MS" w:eastAsia="Times New Roman" w:hAnsi="Trebuchet MS" w:cs="Arial"/>
-          <w:sz w:val="24"/>
-          <w:szCs w:val="24"/>
-          <w:lang w:val="es-CO"/>
-        </w:rPr>
-      </w:pPr>
-    </w:p>
-    <w:p>
-      <w:pPr>
-        <w:spacing w:after="0" w:line="240" w:lineRule="auto"/>
-        <w:jc w:val="both"/>
-        <w:rPr>
-          <w:rFonts w:ascii="Trebuchet MS" w:eastAsia="Times New Roman" w:hAnsi="Trebuchet MS" w:cs="Arial"/>
-          <w:sz w:val="24"/>
-          <w:szCs w:val="24"/>
-          <w:lang w:val="es-CO"/>
-        </w:rPr>
-      </w:pPr>
-      <w:r>
-        <w:rPr>
-          <w:rFonts w:ascii="Trebuchet MS" w:eastAsia="Times New Roman" w:hAnsi="Trebuchet MS" w:cs="Arial"/>
-          <w:color w:val="000000"/>
-          <w:lang w:val="es-CO"/>
-        </w:rPr>
-        <w:t>Nivel 4: Esto indica que el proceso es aquel que retira los mensajes del buzón final y verifica que todos los niveles terminen apropiadamente. Crea un indicador para saber cuantos mensajes de fin han llegado y una variable para guardar el mensaje actual. Mientras la variable de almacenamiento no sea “FIN” o el contador de “FIN” sea menor a 3 se ejecuta el siguiente fragmento:</w:t>
+        <w:t xml:space="preserve">, donde </w:t>
+      </w:r>
+      <w:r>
+        <w:rPr>
+          <w:rFonts w:ascii="Trebuchet MS" w:eastAsia="Times New Roman" w:hAnsi="Trebuchet MS" w:cs="Arial"/>
+          <w:color w:val="000000"/>
+          <w:lang w:val="es-CO"/>
+        </w:rPr>
+        <w:t>N</w:t>
+      </w:r>
+      <w:r>
+        <w:rPr>
+          <w:rFonts w:ascii="Trebuchet MS" w:eastAsia="Times New Roman" w:hAnsi="Trebuchet MS" w:cs="Arial"/>
+          <w:color w:val="000000"/>
+          <w:lang w:val="es-CO"/>
+        </w:rPr>
+        <w:t xml:space="preserve"> es el nivel y </w:t>
+      </w:r>
+      <w:r>
+        <w:rPr>
+          <w:rFonts w:ascii="Trebuchet MS" w:eastAsia="Times New Roman" w:hAnsi="Trebuchet MS" w:cs="Arial"/>
+          <w:color w:val="000000"/>
+          <w:lang w:val="es-CO"/>
+        </w:rPr>
+        <w:t>M</w:t>
+      </w:r>
+      <w:r>
+        <w:rPr>
+          <w:rFonts w:ascii="Trebuchet MS" w:eastAsia="Times New Roman" w:hAnsi="Trebuchet MS" w:cs="Arial"/>
+          <w:color w:val="000000"/>
+          <w:lang w:val="es-CO"/>
+        </w:rPr>
+        <w:t xml:space="preserve"> es el id del proceso que está transformando el mensaje. Por último, envía el mensaje modificado al buzón de salida a través del método “Escribir mensaje pasivo”.</w:t>
+      </w:r>
+    </w:p>
+    <w:p>
+      <w:pPr>
+        <w:spacing w:after="0" w:line="240" w:lineRule="auto"/>
+        <w:rPr>
+          <w:rFonts w:ascii="Trebuchet MS" w:eastAsia="Times New Roman" w:hAnsi="Trebuchet MS" w:cs="Arial"/>
+          <w:sz w:val="24"/>
+          <w:szCs w:val="24"/>
+          <w:lang w:val="es-CO"/>
+        </w:rPr>
+      </w:pPr>
+    </w:p>
+    <w:p>
+      <w:pPr>
+        <w:spacing w:after="0" w:line="240" w:lineRule="auto"/>
+        <w:jc w:val="both"/>
+        <w:rPr>
+          <w:rFonts w:ascii="Trebuchet MS" w:eastAsia="Times New Roman" w:hAnsi="Trebuchet MS" w:cs="Arial"/>
+          <w:sz w:val="24"/>
+          <w:szCs w:val="24"/>
+          <w:lang w:val="es-CO"/>
+        </w:rPr>
+      </w:pPr>
+      <w:r>
+        <w:rPr>
+          <w:rFonts w:ascii="Trebuchet MS" w:eastAsia="Times New Roman" w:hAnsi="Trebuchet MS" w:cs="Arial"/>
+          <w:color w:val="000000"/>
+          <w:lang w:val="es-CO"/>
+        </w:rPr>
+        <w:t xml:space="preserve">Nivel </w:t>
+      </w:r>
+      <w:r>
+        <w:rPr>
+          <w:rFonts w:ascii="Trebuchet MS" w:eastAsia="Times New Roman" w:hAnsi="Trebuchet MS" w:cs="Arial"/>
+          <w:color w:val="000000"/>
+          <w:lang w:val="es-CO"/>
+        </w:rPr>
+        <w:t>final</w:t>
+      </w:r>
+      <w:r>
+        <w:rPr>
+          <w:rFonts w:ascii="Trebuchet MS" w:eastAsia="Times New Roman" w:hAnsi="Trebuchet MS" w:cs="Arial"/>
+          <w:color w:val="000000"/>
+          <w:lang w:val="es-CO"/>
+        </w:rPr>
+        <w:t>: Esto indica que el proceso es aquel que retira los mensajes del buzón final y verifica que todos los niveles terminen apropiadamente. Crea un indicador para saber cuantos mensajes de fin han llegado y una variable para guardar el mensaje actual. Mientras la variable de almacenamiento no sea “FIN” o el contador de “FIN” sea menor a 3 se ejecuta el siguiente fragmento:</w:t>
       </w:r>
     </w:p>
     <w:p>
@@ -1032,7 +1308,24 @@
           <w:color w:val="000000"/>
           <w:lang w:val="es-CO"/>
         </w:rPr>
-        <w:t>Cuando finaliza el while (se recibieron los 3 indicadores de “FIN”) se imprime un mensaje que indica que el programa ha terminado con el procesamiento y envío de mensajes.</w:t>
+        <w:lastRenderedPageBreak/>
+        <w:t xml:space="preserve">Cuando finaliza el while (se recibieron los </w:t>
+      </w:r>
+      <w:r>
+        <w:rPr>
+          <w:rFonts w:ascii="Trebuchet MS" w:eastAsia="Times New Roman" w:hAnsi="Trebuchet MS" w:cs="Arial"/>
+          <w:color w:val="000000"/>
+          <w:lang w:val="es-CO"/>
+        </w:rPr>
+        <w:t>X</w:t>
+      </w:r>
+      <w:r>
+        <w:rPr>
+          <w:rFonts w:ascii="Trebuchet MS" w:eastAsia="Times New Roman" w:hAnsi="Trebuchet MS" w:cs="Arial"/>
+          <w:color w:val="000000"/>
+          <w:lang w:val="es-CO"/>
+        </w:rPr>
+        <w:t xml:space="preserve"> indicadores de “FIN”) se imprime un mensaje que indica que el programa ha terminado con el procesamiento y envío de mensajes.</w:t>
       </w:r>
     </w:p>
     <w:p>
@@ -1063,7 +1356,6 @@
         <w:rPr>
           <w:rFonts w:ascii="Trebuchet MS" w:eastAsia="Times New Roman" w:hAnsi="Trebuchet MS" w:cs="Arial"/>
         </w:rPr>
-        <w:lastRenderedPageBreak/>
         <w:t>Arquitectura de comunicación:</w:t>
       </w:r>
     </w:p>
@@ -2306,6 +2598,29 @@
       <w:szCs w:val="26"/>
     </w:rPr>
   </w:style>
+  <w:style w:type="paragraph" w:styleId="Heading3">
+    <w:name w:val="heading 3"/>
+    <w:basedOn w:val="Normal"/>
+    <w:next w:val="Normal"/>
+    <w:link w:val="Heading3Char"/>
+    <w:uiPriority w:val="9"/>
+    <w:unhideWhenUsed/>
+    <w:qFormat/>
+    <w:rsid w:val="00410803"/>
+    <w:pPr>
+      <w:keepNext/>
+      <w:keepLines/>
+      <w:spacing w:before="40" w:after="0"/>
+      <w:outlineLvl w:val="2"/>
+    </w:pPr>
+    <w:rPr>
+      <w:rFonts w:asciiTheme="majorHAnsi" w:eastAsiaTheme="majorEastAsia" w:hAnsiTheme="majorHAnsi" w:cstheme="majorBidi"/>
+      <w:b/>
+      <w:i/>
+      <w:sz w:val="26"/>
+      <w:szCs w:val="24"/>
+    </w:rPr>
+  </w:style>
   <w:style w:type="character" w:default="1" w:styleId="DefaultParagraphFont">
     <w:name w:val="Default Paragraph Font"/>
     <w:uiPriority w:val="1"/>
@@ -2419,6 +2734,20 @@
       <w:ind w:left="720"/>
       <w:contextualSpacing/>
     </w:pPr>
+  </w:style>
+  <w:style w:type="character" w:customStyle="1" w:styleId="Heading3Char">
+    <w:name w:val="Heading 3 Char"/>
+    <w:basedOn w:val="DefaultParagraphFont"/>
+    <w:link w:val="Heading3"/>
+    <w:uiPriority w:val="9"/>
+    <w:rsid w:val="00410803"/>
+    <w:rPr>
+      <w:rFonts w:asciiTheme="majorHAnsi" w:eastAsiaTheme="majorEastAsia" w:hAnsiTheme="majorHAnsi" w:cstheme="majorBidi"/>
+      <w:b/>
+      <w:i/>
+      <w:sz w:val="26"/>
+      <w:szCs w:val="24"/>
+    </w:rPr>
   </w:style>
 </w:styles>
 </file>

</xml_diff>